<commit_message>
update rel entrega 1 e add rel entrega 2
</commit_message>
<xml_diff>
--- a/Entregas_Parte_01_Ana_Amarante/Entrega_01/MiniRelatorio_Entrega_01.docx
+++ b/Entregas_Parte_01_Ana_Amarante/Entrega_01/MiniRelatorio_Entrega_01.docx
@@ -157,7 +157,7 @@
           <w:rFonts w:ascii="Calibri" w:cs="Calibri" w:eastAsia="Calibri" w:hAnsi="Calibri"/>
           <w:rtl w:val="0"/>
         </w:rPr>
-        <w:t xml:space="preserve">O objetivo desta entrega foi escrever um código para determinar o raio celular aproximado para diferentes frequências de portadora (800 900 1800 1900 2100)MHz, considerando uma Outage de potência máxima de 10%. Por meio das práticas foi possível ir desenvolvendo o conhecimento necessário para alcançar este objetivo. </w:t>
+        <w:t xml:space="preserve">O objetivo desta entrega foi escrever um código para determinar o raio celular aproximado para diferentes frequências de portadora (800 900 1800 1900 2100)MHz, considerando uma Outage de potência máxima de 10%, para o modelo de propagação de Okumura-Hata para grandes cidades. Por meio das práticas foi possível ir desenvolvendo o conhecimento necessário para alcançar este objetivo. </w:t>
       </w:r>
     </w:p>
     <w:p>
@@ -284,39 +284,23 @@
     <w:p>
       <w:pPr>
         <w:ind w:firstLine="720"/>
+        <w:jc w:val="both"/>
+        <w:rPr>
+          <w:rFonts w:ascii="Calibri" w:cs="Calibri" w:eastAsia="Calibri" w:hAnsi="Calibri"/>
+        </w:rPr>
+      </w:pPr>
+      <w:r>
+        <w:rPr>
+          <w:rFonts w:ascii="Calibri" w:cs="Calibri" w:eastAsia="Calibri" w:hAnsi="Calibri"/>
+          <w:rtl w:val="0"/>
+        </w:rPr>
+        <w:t xml:space="preserve">Para o cálculo da perda de percurso, foi usado o modelo de propagação de Okumura-Hata para grandes cidades. A Tabela 1 foi criada para melhor visualização das características deste modelo em comparação com os valores utilizados nesta entrega.</w:t>
+      </w:r>
+    </w:p>
+    <w:p>
+      <w:pPr>
+        <w:ind w:firstLine="720"/>
         <w:jc w:val="center"/>
-        <w:rPr>
-          <w:rFonts w:ascii="Calibri" w:cs="Calibri" w:eastAsia="Calibri" w:hAnsi="Calibri"/>
-          <w:sz w:val="18"/>
-          <w:szCs w:val="18"/>
-        </w:rPr>
-      </w:pPr>
-      <w:r>
-        <w:rPr>
-          <w:rtl w:val="0"/>
-        </w:rPr>
-      </w:r>
-    </w:p>
-    <w:p>
-      <w:pPr>
-        <w:ind w:firstLine="720"/>
-        <w:jc w:val="both"/>
-        <w:rPr>
-          <w:rFonts w:ascii="Calibri" w:cs="Calibri" w:eastAsia="Calibri" w:hAnsi="Calibri"/>
-        </w:rPr>
-      </w:pPr>
-      <w:r>
-        <w:rPr>
-          <w:rFonts w:ascii="Calibri" w:cs="Calibri" w:eastAsia="Calibri" w:hAnsi="Calibri"/>
-          <w:rtl w:val="0"/>
-        </w:rPr>
-        <w:t xml:space="preserve">Para o cálculo da perda de percurso, foi usado o modelo de propagação de Okumura-Hata para grandes cidades. Na última prática, foi calculado a taxa de outage de potência, este resultado pode ser visto na Tabela 1.</w:t>
-      </w:r>
-    </w:p>
-    <w:p>
-      <w:pPr>
-        <w:ind w:firstLine="720"/>
-        <w:jc w:val="both"/>
         <w:rPr>
           <w:rFonts w:ascii="Calibri" w:cs="Calibri" w:eastAsia="Calibri" w:hAnsi="Calibri"/>
         </w:rPr>
@@ -330,6 +314,611 @@
     <w:tbl>
       <w:tblPr>
         <w:tblStyle w:val="Table1"/>
+        <w:tblW w:w="9015.0" w:type="dxa"/>
+        <w:jc w:val="left"/>
+        <w:tblInd w:w="100.0" w:type="pct"/>
+        <w:tblBorders>
+          <w:top w:color="000000" w:space="0" w:sz="8" w:val="single"/>
+          <w:left w:color="000000" w:space="0" w:sz="8" w:val="single"/>
+          <w:bottom w:color="000000" w:space="0" w:sz="8" w:val="single"/>
+          <w:right w:color="000000" w:space="0" w:sz="8" w:val="single"/>
+          <w:insideH w:color="000000" w:space="0" w:sz="8" w:val="single"/>
+          <w:insideV w:color="000000" w:space="0" w:sz="8" w:val="single"/>
+        </w:tblBorders>
+        <w:tblLayout w:type="fixed"/>
+        <w:tblLook w:val="0600"/>
+      </w:tblPr>
+      <w:tblGrid>
+        <w:gridCol w:w="1605"/>
+        <w:gridCol w:w="1890"/>
+        <w:gridCol w:w="1605"/>
+        <w:gridCol w:w="1455"/>
+        <w:gridCol w:w="2460"/>
+        <w:tblGridChange w:id="0">
+          <w:tblGrid>
+            <w:gridCol w:w="1605"/>
+            <w:gridCol w:w="1890"/>
+            <w:gridCol w:w="1605"/>
+            <w:gridCol w:w="1455"/>
+            <w:gridCol w:w="2460"/>
+          </w:tblGrid>
+        </w:tblGridChange>
+      </w:tblGrid>
+      <w:tr>
+        <w:tc>
+          <w:tcPr>
+            <w:shd w:fill="d9d9d9" w:val="clear"/>
+            <w:tcMar>
+              <w:top w:w="100.0" w:type="dxa"/>
+              <w:left w:w="100.0" w:type="dxa"/>
+              <w:bottom w:w="100.0" w:type="dxa"/>
+              <w:right w:w="100.0" w:type="dxa"/>
+            </w:tcMar>
+            <w:vAlign w:val="top"/>
+          </w:tcPr>
+          <w:p>
+            <w:pPr>
+              <w:keepNext w:val="0"/>
+              <w:keepLines w:val="0"/>
+              <w:widowControl w:val="0"/>
+              <w:pBdr>
+                <w:top w:space="0" w:sz="0" w:val="nil"/>
+                <w:left w:space="0" w:sz="0" w:val="nil"/>
+                <w:bottom w:space="0" w:sz="0" w:val="nil"/>
+                <w:right w:space="0" w:sz="0" w:val="nil"/>
+                <w:between w:space="0" w:sz="0" w:val="nil"/>
+              </w:pBdr>
+              <w:shd w:fill="auto" w:val="clear"/>
+              <w:spacing w:after="0" w:before="0" w:line="240" w:lineRule="auto"/>
+              <w:ind w:left="0" w:right="0" w:firstLine="0"/>
+              <w:jc w:val="center"/>
+              <w:rPr>
+                <w:rFonts w:ascii="Calibri" w:cs="Calibri" w:eastAsia="Calibri" w:hAnsi="Calibri"/>
+              </w:rPr>
+            </w:pPr>
+            <w:r>
+              <w:rPr>
+                <w:rtl w:val="0"/>
+              </w:rPr>
+            </w:r>
+          </w:p>
+        </w:tc>
+        <w:tc>
+          <w:tcPr>
+            <w:shd w:fill="d9d9d9" w:val="clear"/>
+            <w:tcMar>
+              <w:top w:w="100.0" w:type="dxa"/>
+              <w:left w:w="100.0" w:type="dxa"/>
+              <w:bottom w:w="100.0" w:type="dxa"/>
+              <w:right w:w="100.0" w:type="dxa"/>
+            </w:tcMar>
+            <w:vAlign w:val="top"/>
+          </w:tcPr>
+          <w:p>
+            <w:pPr>
+              <w:keepNext w:val="0"/>
+              <w:keepLines w:val="0"/>
+              <w:widowControl w:val="0"/>
+              <w:pBdr>
+                <w:top w:space="0" w:sz="0" w:val="nil"/>
+                <w:left w:space="0" w:sz="0" w:val="nil"/>
+                <w:bottom w:space="0" w:sz="0" w:val="nil"/>
+                <w:right w:space="0" w:sz="0" w:val="nil"/>
+                <w:between w:space="0" w:sz="0" w:val="nil"/>
+              </w:pBdr>
+              <w:shd w:fill="auto" w:val="clear"/>
+              <w:spacing w:after="0" w:before="0" w:line="240" w:lineRule="auto"/>
+              <w:ind w:left="0" w:right="0" w:firstLine="0"/>
+              <w:jc w:val="center"/>
+              <w:rPr>
+                <w:rFonts w:ascii="Calibri" w:cs="Calibri" w:eastAsia="Calibri" w:hAnsi="Calibri"/>
+              </w:rPr>
+            </w:pPr>
+            <w:r>
+              <w:rPr>
+                <w:rFonts w:ascii="Calibri" w:cs="Calibri" w:eastAsia="Calibri" w:hAnsi="Calibri"/>
+                <w:rtl w:val="0"/>
+              </w:rPr>
+              <w:t xml:space="preserve">Frequência</w:t>
+            </w:r>
+          </w:p>
+        </w:tc>
+        <w:tc>
+          <w:tcPr>
+            <w:shd w:fill="d9d9d9" w:val="clear"/>
+            <w:tcMar>
+              <w:top w:w="100.0" w:type="dxa"/>
+              <w:left w:w="100.0" w:type="dxa"/>
+              <w:bottom w:w="100.0" w:type="dxa"/>
+              <w:right w:w="100.0" w:type="dxa"/>
+            </w:tcMar>
+            <w:vAlign w:val="top"/>
+          </w:tcPr>
+          <w:p>
+            <w:pPr>
+              <w:keepNext w:val="0"/>
+              <w:keepLines w:val="0"/>
+              <w:widowControl w:val="0"/>
+              <w:pBdr>
+                <w:top w:space="0" w:sz="0" w:val="nil"/>
+                <w:left w:space="0" w:sz="0" w:val="nil"/>
+                <w:bottom w:space="0" w:sz="0" w:val="nil"/>
+                <w:right w:space="0" w:sz="0" w:val="nil"/>
+                <w:between w:space="0" w:sz="0" w:val="nil"/>
+              </w:pBdr>
+              <w:shd w:fill="auto" w:val="clear"/>
+              <w:spacing w:after="0" w:before="0" w:line="240" w:lineRule="auto"/>
+              <w:ind w:left="0" w:right="0" w:firstLine="0"/>
+              <w:jc w:val="center"/>
+              <w:rPr>
+                <w:rFonts w:ascii="Calibri" w:cs="Calibri" w:eastAsia="Calibri" w:hAnsi="Calibri"/>
+              </w:rPr>
+            </w:pPr>
+            <w:r>
+              <w:rPr>
+                <w:rFonts w:ascii="Calibri" w:cs="Calibri" w:eastAsia="Calibri" w:hAnsi="Calibri"/>
+                <w:rtl w:val="0"/>
+              </w:rPr>
+              <w:t xml:space="preserve">Altura da ERB</w:t>
+            </w:r>
+          </w:p>
+        </w:tc>
+        <w:tc>
+          <w:tcPr>
+            <w:shd w:fill="d9d9d9" w:val="clear"/>
+            <w:tcMar>
+              <w:top w:w="100.0" w:type="dxa"/>
+              <w:left w:w="100.0" w:type="dxa"/>
+              <w:bottom w:w="100.0" w:type="dxa"/>
+              <w:right w:w="100.0" w:type="dxa"/>
+            </w:tcMar>
+            <w:vAlign w:val="top"/>
+          </w:tcPr>
+          <w:p>
+            <w:pPr>
+              <w:keepNext w:val="0"/>
+              <w:keepLines w:val="0"/>
+              <w:widowControl w:val="0"/>
+              <w:pBdr>
+                <w:top w:space="0" w:sz="0" w:val="nil"/>
+                <w:left w:space="0" w:sz="0" w:val="nil"/>
+                <w:bottom w:space="0" w:sz="0" w:val="nil"/>
+                <w:right w:space="0" w:sz="0" w:val="nil"/>
+                <w:between w:space="0" w:sz="0" w:val="nil"/>
+              </w:pBdr>
+              <w:shd w:fill="auto" w:val="clear"/>
+              <w:spacing w:after="0" w:before="0" w:line="240" w:lineRule="auto"/>
+              <w:ind w:left="0" w:right="0" w:firstLine="0"/>
+              <w:jc w:val="center"/>
+              <w:rPr>
+                <w:rFonts w:ascii="Calibri" w:cs="Calibri" w:eastAsia="Calibri" w:hAnsi="Calibri"/>
+              </w:rPr>
+            </w:pPr>
+            <w:r>
+              <w:rPr>
+                <w:rFonts w:ascii="Calibri" w:cs="Calibri" w:eastAsia="Calibri" w:hAnsi="Calibri"/>
+                <w:rtl w:val="0"/>
+              </w:rPr>
+              <w:t xml:space="preserve">Altura da EM</w:t>
+            </w:r>
+          </w:p>
+        </w:tc>
+        <w:tc>
+          <w:tcPr>
+            <w:shd w:fill="d9d9d9" w:val="clear"/>
+            <w:tcMar>
+              <w:top w:w="100.0" w:type="dxa"/>
+              <w:left w:w="100.0" w:type="dxa"/>
+              <w:bottom w:w="100.0" w:type="dxa"/>
+              <w:right w:w="100.0" w:type="dxa"/>
+            </w:tcMar>
+            <w:vAlign w:val="top"/>
+          </w:tcPr>
+          <w:p>
+            <w:pPr>
+              <w:ind w:left="0" w:firstLine="0"/>
+              <w:jc w:val="center"/>
+              <w:rPr>
+                <w:rFonts w:ascii="Calibri" w:cs="Calibri" w:eastAsia="Calibri" w:hAnsi="Calibri"/>
+              </w:rPr>
+            </w:pPr>
+            <w:r>
+              <w:rPr>
+                <w:rFonts w:ascii="Calibri" w:cs="Calibri" w:eastAsia="Calibri" w:hAnsi="Calibri"/>
+                <w:rtl w:val="0"/>
+              </w:rPr>
+              <w:t xml:space="preserve">Distância entre ERB - EM</w:t>
+            </w:r>
+          </w:p>
+        </w:tc>
+      </w:tr>
+      <w:tr>
+        <w:tc>
+          <w:tcPr>
+            <w:shd w:fill="d9d9d9" w:val="clear"/>
+            <w:tcMar>
+              <w:top w:w="100.0" w:type="dxa"/>
+              <w:left w:w="100.0" w:type="dxa"/>
+              <w:bottom w:w="100.0" w:type="dxa"/>
+              <w:right w:w="100.0" w:type="dxa"/>
+            </w:tcMar>
+            <w:vAlign w:val="top"/>
+          </w:tcPr>
+          <w:p>
+            <w:pPr>
+              <w:widowControl w:val="0"/>
+              <w:spacing w:line="240" w:lineRule="auto"/>
+              <w:jc w:val="center"/>
+              <w:rPr>
+                <w:rFonts w:ascii="Calibri" w:cs="Calibri" w:eastAsia="Calibri" w:hAnsi="Calibri"/>
+              </w:rPr>
+            </w:pPr>
+            <w:r>
+              <w:rPr>
+                <w:rFonts w:ascii="Calibri" w:cs="Calibri" w:eastAsia="Calibri" w:hAnsi="Calibri"/>
+                <w:rtl w:val="0"/>
+              </w:rPr>
+              <w:t xml:space="preserve">Okumura-Hata</w:t>
+            </w:r>
+          </w:p>
+        </w:tc>
+        <w:tc>
+          <w:tcPr>
+            <w:shd w:fill="efefef" w:val="clear"/>
+            <w:tcMar>
+              <w:top w:w="100.0" w:type="dxa"/>
+              <w:left w:w="100.0" w:type="dxa"/>
+              <w:bottom w:w="100.0" w:type="dxa"/>
+              <w:right w:w="100.0" w:type="dxa"/>
+            </w:tcMar>
+            <w:vAlign w:val="top"/>
+          </w:tcPr>
+          <w:p>
+            <w:pPr>
+              <w:ind w:left="0" w:firstLine="0"/>
+              <w:jc w:val="center"/>
+              <w:rPr>
+                <w:rFonts w:ascii="Calibri" w:cs="Calibri" w:eastAsia="Calibri" w:hAnsi="Calibri"/>
+              </w:rPr>
+            </w:pPr>
+            <w:r>
+              <w:rPr>
+                <w:rFonts w:ascii="Calibri" w:cs="Calibri" w:eastAsia="Calibri" w:hAnsi="Calibri"/>
+                <w:rtl w:val="0"/>
+              </w:rPr>
+              <w:t xml:space="preserve">150 – 1000 MHz</w:t>
+            </w:r>
+          </w:p>
+        </w:tc>
+        <w:tc>
+          <w:tcPr>
+            <w:shd w:fill="efefef" w:val="clear"/>
+            <w:tcMar>
+              <w:top w:w="100.0" w:type="dxa"/>
+              <w:left w:w="100.0" w:type="dxa"/>
+              <w:bottom w:w="100.0" w:type="dxa"/>
+              <w:right w:w="100.0" w:type="dxa"/>
+            </w:tcMar>
+            <w:vAlign w:val="top"/>
+          </w:tcPr>
+          <w:p>
+            <w:pPr>
+              <w:ind w:left="0" w:firstLine="0"/>
+              <w:jc w:val="center"/>
+              <w:rPr>
+                <w:rFonts w:ascii="Calibri" w:cs="Calibri" w:eastAsia="Calibri" w:hAnsi="Calibri"/>
+              </w:rPr>
+            </w:pPr>
+            <w:r>
+              <w:rPr>
+                <w:rFonts w:ascii="Calibri" w:cs="Calibri" w:eastAsia="Calibri" w:hAnsi="Calibri"/>
+                <w:rtl w:val="0"/>
+              </w:rPr>
+              <w:t xml:space="preserve">30 – 200 m</w:t>
+            </w:r>
+          </w:p>
+        </w:tc>
+        <w:tc>
+          <w:tcPr>
+            <w:shd w:fill="efefef" w:val="clear"/>
+            <w:tcMar>
+              <w:top w:w="100.0" w:type="dxa"/>
+              <w:left w:w="100.0" w:type="dxa"/>
+              <w:bottom w:w="100.0" w:type="dxa"/>
+              <w:right w:w="100.0" w:type="dxa"/>
+            </w:tcMar>
+            <w:vAlign w:val="top"/>
+          </w:tcPr>
+          <w:p>
+            <w:pPr>
+              <w:ind w:left="0" w:firstLine="0"/>
+              <w:jc w:val="center"/>
+              <w:rPr>
+                <w:rFonts w:ascii="Calibri" w:cs="Calibri" w:eastAsia="Calibri" w:hAnsi="Calibri"/>
+              </w:rPr>
+            </w:pPr>
+            <w:r>
+              <w:rPr>
+                <w:rFonts w:ascii="Calibri" w:cs="Calibri" w:eastAsia="Calibri" w:hAnsi="Calibri"/>
+                <w:rtl w:val="0"/>
+              </w:rPr>
+              <w:t xml:space="preserve">1 – 10 m</w:t>
+            </w:r>
+          </w:p>
+        </w:tc>
+        <w:tc>
+          <w:tcPr>
+            <w:shd w:fill="efefef" w:val="clear"/>
+            <w:tcMar>
+              <w:top w:w="100.0" w:type="dxa"/>
+              <w:left w:w="100.0" w:type="dxa"/>
+              <w:bottom w:w="100.0" w:type="dxa"/>
+              <w:right w:w="100.0" w:type="dxa"/>
+            </w:tcMar>
+            <w:vAlign w:val="top"/>
+          </w:tcPr>
+          <w:p>
+            <w:pPr>
+              <w:ind w:left="0" w:firstLine="0"/>
+              <w:jc w:val="center"/>
+              <w:rPr>
+                <w:rFonts w:ascii="Calibri" w:cs="Calibri" w:eastAsia="Calibri" w:hAnsi="Calibri"/>
+              </w:rPr>
+            </w:pPr>
+            <w:r>
+              <w:rPr>
+                <w:rFonts w:ascii="Calibri" w:cs="Calibri" w:eastAsia="Calibri" w:hAnsi="Calibri"/>
+                <w:rtl w:val="0"/>
+              </w:rPr>
+              <w:t xml:space="preserve">1 – 20 km</w:t>
+            </w:r>
+          </w:p>
+        </w:tc>
+      </w:tr>
+      <w:tr>
+        <w:tc>
+          <w:tcPr>
+            <w:shd w:fill="d9d9d9" w:val="clear"/>
+            <w:tcMar>
+              <w:top w:w="100.0" w:type="dxa"/>
+              <w:left w:w="100.0" w:type="dxa"/>
+              <w:bottom w:w="100.0" w:type="dxa"/>
+              <w:right w:w="100.0" w:type="dxa"/>
+            </w:tcMar>
+            <w:vAlign w:val="top"/>
+          </w:tcPr>
+          <w:p>
+            <w:pPr>
+              <w:keepNext w:val="0"/>
+              <w:keepLines w:val="0"/>
+              <w:widowControl w:val="0"/>
+              <w:pBdr>
+                <w:top w:space="0" w:sz="0" w:val="nil"/>
+                <w:left w:space="0" w:sz="0" w:val="nil"/>
+                <w:bottom w:space="0" w:sz="0" w:val="nil"/>
+                <w:right w:space="0" w:sz="0" w:val="nil"/>
+                <w:between w:space="0" w:sz="0" w:val="nil"/>
+              </w:pBdr>
+              <w:shd w:fill="auto" w:val="clear"/>
+              <w:spacing w:after="0" w:before="0" w:line="240" w:lineRule="auto"/>
+              <w:ind w:left="0" w:right="0" w:firstLine="0"/>
+              <w:jc w:val="center"/>
+              <w:rPr>
+                <w:rFonts w:ascii="Calibri" w:cs="Calibri" w:eastAsia="Calibri" w:hAnsi="Calibri"/>
+              </w:rPr>
+            </w:pPr>
+            <w:r>
+              <w:rPr>
+                <w:rFonts w:ascii="Calibri" w:cs="Calibri" w:eastAsia="Calibri" w:hAnsi="Calibri"/>
+                <w:rtl w:val="0"/>
+              </w:rPr>
+              <w:t xml:space="preserve">Utilizados </w:t>
+            </w:r>
+          </w:p>
+        </w:tc>
+        <w:tc>
+          <w:tcPr>
+            <w:shd w:fill="efefef" w:val="clear"/>
+            <w:tcMar>
+              <w:top w:w="100.0" w:type="dxa"/>
+              <w:left w:w="100.0" w:type="dxa"/>
+              <w:bottom w:w="100.0" w:type="dxa"/>
+              <w:right w:w="100.0" w:type="dxa"/>
+            </w:tcMar>
+            <w:vAlign w:val="top"/>
+          </w:tcPr>
+          <w:p>
+            <w:pPr>
+              <w:keepNext w:val="0"/>
+              <w:keepLines w:val="0"/>
+              <w:widowControl w:val="0"/>
+              <w:pBdr>
+                <w:top w:space="0" w:sz="0" w:val="nil"/>
+                <w:left w:space="0" w:sz="0" w:val="nil"/>
+                <w:bottom w:space="0" w:sz="0" w:val="nil"/>
+                <w:right w:space="0" w:sz="0" w:val="nil"/>
+                <w:between w:space="0" w:sz="0" w:val="nil"/>
+              </w:pBdr>
+              <w:shd w:fill="auto" w:val="clear"/>
+              <w:spacing w:after="0" w:before="0" w:line="240" w:lineRule="auto"/>
+              <w:ind w:left="0" w:right="0" w:firstLine="0"/>
+              <w:jc w:val="center"/>
+              <w:rPr>
+                <w:rFonts w:ascii="Calibri" w:cs="Calibri" w:eastAsia="Calibri" w:hAnsi="Calibri"/>
+              </w:rPr>
+            </w:pPr>
+            <w:r>
+              <w:rPr>
+                <w:rFonts w:ascii="Calibri" w:cs="Calibri" w:eastAsia="Calibri" w:hAnsi="Calibri"/>
+                <w:rtl w:val="0"/>
+              </w:rPr>
+              <w:t xml:space="preserve">800 – 2100 MHz </w:t>
+            </w:r>
+          </w:p>
+        </w:tc>
+        <w:tc>
+          <w:tcPr>
+            <w:shd w:fill="efefef" w:val="clear"/>
+            <w:tcMar>
+              <w:top w:w="100.0" w:type="dxa"/>
+              <w:left w:w="100.0" w:type="dxa"/>
+              <w:bottom w:w="100.0" w:type="dxa"/>
+              <w:right w:w="100.0" w:type="dxa"/>
+            </w:tcMar>
+            <w:vAlign w:val="top"/>
+          </w:tcPr>
+          <w:p>
+            <w:pPr>
+              <w:keepNext w:val="0"/>
+              <w:keepLines w:val="0"/>
+              <w:widowControl w:val="0"/>
+              <w:pBdr>
+                <w:top w:space="0" w:sz="0" w:val="nil"/>
+                <w:left w:space="0" w:sz="0" w:val="nil"/>
+                <w:bottom w:space="0" w:sz="0" w:val="nil"/>
+                <w:right w:space="0" w:sz="0" w:val="nil"/>
+                <w:between w:space="0" w:sz="0" w:val="nil"/>
+              </w:pBdr>
+              <w:shd w:fill="auto" w:val="clear"/>
+              <w:spacing w:after="0" w:before="0" w:line="240" w:lineRule="auto"/>
+              <w:ind w:left="0" w:right="0" w:firstLine="0"/>
+              <w:jc w:val="center"/>
+              <w:rPr>
+                <w:rFonts w:ascii="Calibri" w:cs="Calibri" w:eastAsia="Calibri" w:hAnsi="Calibri"/>
+              </w:rPr>
+            </w:pPr>
+            <w:r>
+              <w:rPr>
+                <w:rFonts w:ascii="Calibri" w:cs="Calibri" w:eastAsia="Calibri" w:hAnsi="Calibri"/>
+                <w:rtl w:val="0"/>
+              </w:rPr>
+              <w:t xml:space="preserve">30 m</w:t>
+            </w:r>
+          </w:p>
+        </w:tc>
+        <w:tc>
+          <w:tcPr>
+            <w:shd w:fill="efefef" w:val="clear"/>
+            <w:tcMar>
+              <w:top w:w="100.0" w:type="dxa"/>
+              <w:left w:w="100.0" w:type="dxa"/>
+              <w:bottom w:w="100.0" w:type="dxa"/>
+              <w:right w:w="100.0" w:type="dxa"/>
+            </w:tcMar>
+            <w:vAlign w:val="top"/>
+          </w:tcPr>
+          <w:p>
+            <w:pPr>
+              <w:keepNext w:val="0"/>
+              <w:keepLines w:val="0"/>
+              <w:widowControl w:val="0"/>
+              <w:pBdr>
+                <w:top w:space="0" w:sz="0" w:val="nil"/>
+                <w:left w:space="0" w:sz="0" w:val="nil"/>
+                <w:bottom w:space="0" w:sz="0" w:val="nil"/>
+                <w:right w:space="0" w:sz="0" w:val="nil"/>
+                <w:between w:space="0" w:sz="0" w:val="nil"/>
+              </w:pBdr>
+              <w:shd w:fill="auto" w:val="clear"/>
+              <w:spacing w:after="0" w:before="0" w:line="240" w:lineRule="auto"/>
+              <w:ind w:left="0" w:right="0" w:firstLine="0"/>
+              <w:jc w:val="center"/>
+              <w:rPr>
+                <w:rFonts w:ascii="Calibri" w:cs="Calibri" w:eastAsia="Calibri" w:hAnsi="Calibri"/>
+              </w:rPr>
+            </w:pPr>
+            <w:r>
+              <w:rPr>
+                <w:rFonts w:ascii="Calibri" w:cs="Calibri" w:eastAsia="Calibri" w:hAnsi="Calibri"/>
+                <w:rtl w:val="0"/>
+              </w:rPr>
+              <w:t xml:space="preserve">1.8 m</w:t>
+            </w:r>
+          </w:p>
+        </w:tc>
+        <w:tc>
+          <w:tcPr>
+            <w:shd w:fill="efefef" w:val="clear"/>
+            <w:tcMar>
+              <w:top w:w="100.0" w:type="dxa"/>
+              <w:left w:w="100.0" w:type="dxa"/>
+              <w:bottom w:w="100.0" w:type="dxa"/>
+              <w:right w:w="100.0" w:type="dxa"/>
+            </w:tcMar>
+            <w:vAlign w:val="top"/>
+          </w:tcPr>
+          <w:p>
+            <w:pPr>
+              <w:keepNext w:val="0"/>
+              <w:keepLines w:val="0"/>
+              <w:widowControl w:val="0"/>
+              <w:pBdr>
+                <w:top w:space="0" w:sz="0" w:val="nil"/>
+                <w:left w:space="0" w:sz="0" w:val="nil"/>
+                <w:bottom w:space="0" w:sz="0" w:val="nil"/>
+                <w:right w:space="0" w:sz="0" w:val="nil"/>
+                <w:between w:space="0" w:sz="0" w:val="nil"/>
+              </w:pBdr>
+              <w:shd w:fill="auto" w:val="clear"/>
+              <w:spacing w:after="0" w:before="0" w:line="240" w:lineRule="auto"/>
+              <w:ind w:left="0" w:right="0" w:firstLine="0"/>
+              <w:jc w:val="center"/>
+              <w:rPr>
+                <w:rFonts w:ascii="Calibri" w:cs="Calibri" w:eastAsia="Calibri" w:hAnsi="Calibri"/>
+              </w:rPr>
+            </w:pPr>
+            <w:r>
+              <w:rPr>
+                <w:rFonts w:ascii="Calibri" w:cs="Calibri" w:eastAsia="Calibri" w:hAnsi="Calibri"/>
+                <w:rtl w:val="0"/>
+              </w:rPr>
+              <w:t xml:space="preserve">6 – 4 km</w:t>
+            </w:r>
+          </w:p>
+        </w:tc>
+      </w:tr>
+    </w:tbl>
+    <w:p>
+      <w:pPr>
+        <w:jc w:val="center"/>
+        <w:rPr>
+          <w:rFonts w:ascii="Calibri" w:cs="Calibri" w:eastAsia="Calibri" w:hAnsi="Calibri"/>
+        </w:rPr>
+      </w:pPr>
+      <w:r>
+        <w:rPr>
+          <w:rFonts w:ascii="Calibri" w:cs="Calibri" w:eastAsia="Calibri" w:hAnsi="Calibri"/>
+          <w:sz w:val="18"/>
+          <w:szCs w:val="18"/>
+          <w:rtl w:val="0"/>
+        </w:rPr>
+        <w:t xml:space="preserve">Tabela 1: Comparação entre os parâmetros do Okumura-Hata e os utilizados nesta entrega</w:t>
+      </w:r>
+      <w:r>
+        <w:rPr>
+          <w:rtl w:val="0"/>
+        </w:rPr>
+      </w:r>
+    </w:p>
+    <w:p>
+      <w:pPr>
+        <w:ind w:firstLine="720"/>
+        <w:jc w:val="both"/>
+        <w:rPr>
+          <w:rFonts w:ascii="Calibri" w:cs="Calibri" w:eastAsia="Calibri" w:hAnsi="Calibri"/>
+        </w:rPr>
+      </w:pPr>
+      <w:r>
+        <w:rPr>
+          <w:rFonts w:ascii="Calibri" w:cs="Calibri" w:eastAsia="Calibri" w:hAnsi="Calibri"/>
+          <w:rtl w:val="0"/>
+        </w:rPr>
+        <w:t xml:space="preserve">Na última prática, foi calculado a taxa de outage de potência, este resultado pode ser visto na Tabela 2.</w:t>
+      </w:r>
+    </w:p>
+    <w:tbl>
+      <w:tblPr>
+        <w:tblStyle w:val="Table2"/>
         <w:tblW w:w="5220.0" w:type="dxa"/>
         <w:jc w:val="left"/>
         <w:tblInd w:w="2005.0" w:type="dxa"/>
@@ -381,17 +970,17 @@
               <w:shd w:fill="auto" w:val="clear"/>
               <w:spacing w:after="0" w:before="0" w:line="240" w:lineRule="auto"/>
               <w:ind w:left="0" w:right="-238.11023622047202" w:firstLine="0"/>
-              <w:jc w:val="left"/>
-              <w:rPr>
-                <w:rFonts w:ascii="Calibri" w:cs="Calibri" w:eastAsia="Calibri" w:hAnsi="Calibri"/>
-              </w:rPr>
-            </w:pPr>
-            <w:r>
-              <w:rPr>
-                <w:rFonts w:ascii="Calibri" w:cs="Calibri" w:eastAsia="Calibri" w:hAnsi="Calibri"/>
-                <w:rtl w:val="0"/>
-              </w:rPr>
-              <w:t xml:space="preserve">Frequência da portadora (MHz)</w:t>
+              <w:jc w:val="center"/>
+              <w:rPr>
+                <w:rFonts w:ascii="Calibri" w:cs="Calibri" w:eastAsia="Calibri" w:hAnsi="Calibri"/>
+              </w:rPr>
+            </w:pPr>
+            <w:r>
+              <w:rPr>
+                <w:rFonts w:ascii="Calibri" w:cs="Calibri" w:eastAsia="Calibri" w:hAnsi="Calibri"/>
+                <w:rtl w:val="0"/>
+              </w:rPr>
+              <w:t xml:space="preserve">Frequência da portadora </w:t>
             </w:r>
           </w:p>
         </w:tc>
@@ -421,17 +1010,17 @@
               <w:shd w:fill="auto" w:val="clear"/>
               <w:spacing w:after="0" w:before="0" w:line="240" w:lineRule="auto"/>
               <w:ind w:left="0" w:right="-238.11023622047202" w:firstLine="0"/>
-              <w:jc w:val="left"/>
-              <w:rPr>
-                <w:rFonts w:ascii="Calibri" w:cs="Calibri" w:eastAsia="Calibri" w:hAnsi="Calibri"/>
-              </w:rPr>
-            </w:pPr>
-            <w:r>
-              <w:rPr>
-                <w:rFonts w:ascii="Calibri" w:cs="Calibri" w:eastAsia="Calibri" w:hAnsi="Calibri"/>
-                <w:rtl w:val="0"/>
-              </w:rPr>
-              <w:t xml:space="preserve">  Taxa de outage (%)</w:t>
+              <w:jc w:val="center"/>
+              <w:rPr>
+                <w:rFonts w:ascii="Calibri" w:cs="Calibri" w:eastAsia="Calibri" w:hAnsi="Calibri"/>
+              </w:rPr>
+            </w:pPr>
+            <w:r>
+              <w:rPr>
+                <w:rFonts w:ascii="Calibri" w:cs="Calibri" w:eastAsia="Calibri" w:hAnsi="Calibri"/>
+                <w:rtl w:val="0"/>
+              </w:rPr>
+              <w:t xml:space="preserve"> Taxa de outage </w:t>
             </w:r>
           </w:p>
         </w:tc>
@@ -473,7 +1062,7 @@
                 <w:rFonts w:ascii="Calibri" w:cs="Calibri" w:eastAsia="Calibri" w:hAnsi="Calibri"/>
                 <w:rtl w:val="0"/>
               </w:rPr>
-              <w:t xml:space="preserve">800</w:t>
+              <w:t xml:space="preserve">800 MHz</w:t>
             </w:r>
           </w:p>
         </w:tc>
@@ -513,7 +1102,7 @@
                 <w:rFonts w:ascii="Calibri" w:cs="Calibri" w:eastAsia="Calibri" w:hAnsi="Calibri"/>
                 <w:rtl w:val="0"/>
               </w:rPr>
-              <w:t xml:space="preserve">7.5193</w:t>
+              <w:t xml:space="preserve">7.5193 %</w:t>
             </w:r>
           </w:p>
         </w:tc>
@@ -555,7 +1144,7 @@
                 <w:rFonts w:ascii="Calibri" w:cs="Calibri" w:eastAsia="Calibri" w:hAnsi="Calibri"/>
                 <w:rtl w:val="0"/>
               </w:rPr>
-              <w:t xml:space="preserve">900</w:t>
+              <w:t xml:space="preserve">900 MHz</w:t>
             </w:r>
           </w:p>
         </w:tc>
@@ -595,7 +1184,7 @@
                 <w:rFonts w:ascii="Calibri" w:cs="Calibri" w:eastAsia="Calibri" w:hAnsi="Calibri"/>
                 <w:rtl w:val="0"/>
               </w:rPr>
-              <w:t xml:space="preserve">10.8043</w:t>
+              <w:t xml:space="preserve">10.8043 %</w:t>
             </w:r>
           </w:p>
         </w:tc>
@@ -637,7 +1226,7 @@
                 <w:rFonts w:ascii="Calibri" w:cs="Calibri" w:eastAsia="Calibri" w:hAnsi="Calibri"/>
                 <w:rtl w:val="0"/>
               </w:rPr>
-              <w:t xml:space="preserve">1800</w:t>
+              <w:t xml:space="preserve">1800 MHz</w:t>
             </w:r>
           </w:p>
         </w:tc>
@@ -677,7 +1266,7 @@
                 <w:rFonts w:ascii="Calibri" w:cs="Calibri" w:eastAsia="Calibri" w:hAnsi="Calibri"/>
                 <w:rtl w:val="0"/>
               </w:rPr>
-              <w:t xml:space="preserve">46.7555</w:t>
+              <w:t xml:space="preserve">46.7555 %</w:t>
             </w:r>
           </w:p>
         </w:tc>
@@ -719,7 +1308,7 @@
                 <w:rFonts w:ascii="Calibri" w:cs="Calibri" w:eastAsia="Calibri" w:hAnsi="Calibri"/>
                 <w:rtl w:val="0"/>
               </w:rPr>
-              <w:t xml:space="preserve">1900</w:t>
+              <w:t xml:space="preserve">1900 MHz</w:t>
             </w:r>
           </w:p>
         </w:tc>
@@ -759,7 +1348,7 @@
                 <w:rFonts w:ascii="Calibri" w:cs="Calibri" w:eastAsia="Calibri" w:hAnsi="Calibri"/>
                 <w:rtl w:val="0"/>
               </w:rPr>
-              <w:t xml:space="preserve">50.8006</w:t>
+              <w:t xml:space="preserve">50.8006 %</w:t>
             </w:r>
           </w:p>
         </w:tc>
@@ -801,7 +1390,7 @@
                 <w:rFonts w:ascii="Calibri" w:cs="Calibri" w:eastAsia="Calibri" w:hAnsi="Calibri"/>
                 <w:rtl w:val="0"/>
               </w:rPr>
-              <w:t xml:space="preserve">2100</w:t>
+              <w:t xml:space="preserve">2100 MHz</w:t>
             </w:r>
           </w:p>
         </w:tc>
@@ -841,7 +1430,7 @@
                 <w:rFonts w:ascii="Calibri" w:cs="Calibri" w:eastAsia="Calibri" w:hAnsi="Calibri"/>
                 <w:rtl w:val="0"/>
               </w:rPr>
-              <w:t xml:space="preserve">57.6315</w:t>
+              <w:t xml:space="preserve">57.6315 %</w:t>
             </w:r>
           </w:p>
         </w:tc>
@@ -880,23 +1469,7 @@
           <w:szCs w:val="18"/>
           <w:rtl w:val="0"/>
         </w:rPr>
-        <w:t xml:space="preserve">Tabela 1: Cálculo inicial de outage de potência</w:t>
-      </w:r>
-    </w:p>
-    <w:p>
-      <w:pPr>
-        <w:ind w:firstLine="720"/>
-        <w:jc w:val="center"/>
-        <w:rPr>
-          <w:rFonts w:ascii="Calibri" w:cs="Calibri" w:eastAsia="Calibri" w:hAnsi="Calibri"/>
-          <w:sz w:val="18"/>
-          <w:szCs w:val="18"/>
-        </w:rPr>
-      </w:pPr>
-      <w:r>
-        <w:rPr>
-          <w:rtl w:val="0"/>
-        </w:rPr>
+        <w:t xml:space="preserve">Tabela 2: Cálculo inicial de outage de potência</w:t>
       </w:r>
     </w:p>
     <w:p>
@@ -928,7 +1501,7 @@
           <w:rFonts w:ascii="Calibri" w:cs="Calibri" w:eastAsia="Calibri" w:hAnsi="Calibri"/>
           <w:rtl w:val="0"/>
         </w:rPr>
-        <w:t xml:space="preserve">O resultado final está mostrado na Tabela 2.</w:t>
+        <w:t xml:space="preserve">O resultado final está mostrado na Tabela 3.</w:t>
       </w:r>
     </w:p>
     <w:p>
@@ -947,7 +1520,7 @@
     </w:p>
     <w:tbl>
       <w:tblPr>
-        <w:tblStyle w:val="Table2"/>
+        <w:tblStyle w:val="Table3"/>
         <w:tblW w:w="7710.0" w:type="dxa"/>
         <w:jc w:val="left"/>
         <w:tblInd w:w="1120.0" w:type="dxa"/>
@@ -1001,7 +1574,7 @@
                 <w:rFonts w:ascii="Calibri" w:cs="Calibri" w:eastAsia="Calibri" w:hAnsi="Calibri"/>
                 <w:rtl w:val="0"/>
               </w:rPr>
-              <w:t xml:space="preserve">Frequência da portadora (MHz)</w:t>
+              <w:t xml:space="preserve">Frequência da portadora </w:t>
             </w:r>
           </w:p>
         </w:tc>
@@ -1031,7 +1604,7 @@
                 <w:rFonts w:ascii="Calibri" w:cs="Calibri" w:eastAsia="Calibri" w:hAnsi="Calibri"/>
                 <w:rtl w:val="0"/>
               </w:rPr>
-              <w:t xml:space="preserve">Raio (m)</w:t>
+              <w:t xml:space="preserve">Raio</w:t>
             </w:r>
           </w:p>
         </w:tc>
@@ -1061,7 +1634,7 @@
                 <w:rFonts w:ascii="Calibri" w:cs="Calibri" w:eastAsia="Calibri" w:hAnsi="Calibri"/>
                 <w:rtl w:val="0"/>
               </w:rPr>
-              <w:t xml:space="preserve">  Taxa de outage (%)</w:t>
+              <w:t xml:space="preserve"> Taxa de outage </w:t>
             </w:r>
           </w:p>
         </w:tc>
@@ -1093,7 +1666,7 @@
                 <w:rFonts w:ascii="Calibri" w:cs="Calibri" w:eastAsia="Calibri" w:hAnsi="Calibri"/>
                 <w:rtl w:val="0"/>
               </w:rPr>
-              <w:t xml:space="preserve">800</w:t>
+              <w:t xml:space="preserve">800 MHz</w:t>
             </w:r>
           </w:p>
         </w:tc>
@@ -1123,7 +1696,7 @@
                 <w:rFonts w:ascii="Calibri" w:cs="Calibri" w:eastAsia="Calibri" w:hAnsi="Calibri"/>
                 <w:rtl w:val="0"/>
               </w:rPr>
-              <w:t xml:space="preserve">8040</w:t>
+              <w:t xml:space="preserve">8040 m</w:t>
             </w:r>
           </w:p>
         </w:tc>
@@ -1153,7 +1726,7 @@
                 <w:rFonts w:ascii="Calibri" w:cs="Calibri" w:eastAsia="Calibri" w:hAnsi="Calibri"/>
                 <w:rtl w:val="0"/>
               </w:rPr>
-              <w:t xml:space="preserve">9.9709</w:t>
+              <w:t xml:space="preserve">9.9709 %</w:t>
             </w:r>
           </w:p>
         </w:tc>
@@ -1185,7 +1758,7 @@
                 <w:rFonts w:ascii="Calibri" w:cs="Calibri" w:eastAsia="Calibri" w:hAnsi="Calibri"/>
                 <w:rtl w:val="0"/>
               </w:rPr>
-              <w:t xml:space="preserve">900</w:t>
+              <w:t xml:space="preserve">900 MHz</w:t>
             </w:r>
           </w:p>
         </w:tc>
@@ -1215,7 +1788,7 @@
                 <w:rFonts w:ascii="Calibri" w:cs="Calibri" w:eastAsia="Calibri" w:hAnsi="Calibri"/>
                 <w:rtl w:val="0"/>
               </w:rPr>
-              <w:t xml:space="preserve">7360</w:t>
+              <w:t xml:space="preserve">7360 m</w:t>
             </w:r>
           </w:p>
         </w:tc>
@@ -1245,7 +1818,7 @@
                 <w:rFonts w:ascii="Calibri" w:cs="Calibri" w:eastAsia="Calibri" w:hAnsi="Calibri"/>
                 <w:rtl w:val="0"/>
               </w:rPr>
-              <w:t xml:space="preserve">9.9922</w:t>
+              <w:t xml:space="preserve">9.9922 %</w:t>
             </w:r>
           </w:p>
         </w:tc>
@@ -1277,7 +1850,7 @@
                 <w:rFonts w:ascii="Calibri" w:cs="Calibri" w:eastAsia="Calibri" w:hAnsi="Calibri"/>
                 <w:rtl w:val="0"/>
               </w:rPr>
-              <w:t xml:space="preserve">1800</w:t>
+              <w:t xml:space="preserve">1800 MHz</w:t>
             </w:r>
           </w:p>
         </w:tc>
@@ -1307,7 +1880,7 @@
                 <w:rFonts w:ascii="Calibri" w:cs="Calibri" w:eastAsia="Calibri" w:hAnsi="Calibri"/>
                 <w:rtl w:val="0"/>
               </w:rPr>
-              <w:t xml:space="preserve">4390</w:t>
+              <w:t xml:space="preserve">4390 m</w:t>
             </w:r>
           </w:p>
         </w:tc>
@@ -1337,7 +1910,7 @@
                 <w:rFonts w:ascii="Calibri" w:cs="Calibri" w:eastAsia="Calibri" w:hAnsi="Calibri"/>
                 <w:rtl w:val="0"/>
               </w:rPr>
-              <w:t xml:space="preserve">9.9308</w:t>
+              <w:t xml:space="preserve">9.9308 %</w:t>
             </w:r>
           </w:p>
         </w:tc>
@@ -1369,7 +1942,7 @@
                 <w:rFonts w:ascii="Calibri" w:cs="Calibri" w:eastAsia="Calibri" w:hAnsi="Calibri"/>
                 <w:rtl w:val="0"/>
               </w:rPr>
-              <w:t xml:space="preserve">1900</w:t>
+              <w:t xml:space="preserve">1900 MHz</w:t>
             </w:r>
           </w:p>
         </w:tc>
@@ -1399,7 +1972,7 @@
                 <w:rFonts w:ascii="Calibri" w:cs="Calibri" w:eastAsia="Calibri" w:hAnsi="Calibri"/>
                 <w:rtl w:val="0"/>
               </w:rPr>
-              <w:t xml:space="preserve"> 4220</w:t>
+              <w:t xml:space="preserve"> 4220 m</w:t>
             </w:r>
           </w:p>
         </w:tc>
@@ -1429,7 +2002,7 @@
                 <w:rFonts w:ascii="Calibri" w:cs="Calibri" w:eastAsia="Calibri" w:hAnsi="Calibri"/>
                 <w:rtl w:val="0"/>
               </w:rPr>
-              <w:t xml:space="preserve"> 9.9409</w:t>
+              <w:t xml:space="preserve"> 9.9409 %</w:t>
             </w:r>
           </w:p>
         </w:tc>
@@ -1461,7 +2034,7 @@
                 <w:rFonts w:ascii="Calibri" w:cs="Calibri" w:eastAsia="Calibri" w:hAnsi="Calibri"/>
                 <w:rtl w:val="0"/>
               </w:rPr>
-              <w:t xml:space="preserve">2100</w:t>
+              <w:t xml:space="preserve">2100 MHz</w:t>
             </w:r>
           </w:p>
         </w:tc>
@@ -1491,7 +2064,7 @@
                 <w:rFonts w:ascii="Calibri" w:cs="Calibri" w:eastAsia="Calibri" w:hAnsi="Calibri"/>
                 <w:rtl w:val="0"/>
               </w:rPr>
-              <w:t xml:space="preserve">3910</w:t>
+              <w:t xml:space="preserve">3910 m</w:t>
             </w:r>
           </w:p>
         </w:tc>
@@ -1521,7 +2094,7 @@
                 <w:rFonts w:ascii="Calibri" w:cs="Calibri" w:eastAsia="Calibri" w:hAnsi="Calibri"/>
                 <w:rtl w:val="0"/>
               </w:rPr>
-              <w:t xml:space="preserve"> 9.8243</w:t>
+              <w:t xml:space="preserve"> 9.8243 %</w:t>
             </w:r>
           </w:p>
         </w:tc>
@@ -1557,7 +2130,7 @@
           <w:szCs w:val="18"/>
           <w:rtl w:val="0"/>
         </w:rPr>
-        <w:t xml:space="preserve">Tabela 2: Cálculo final de outage de potência</w:t>
+        <w:t xml:space="preserve">Tabela 3: Cálculo final de outage de potência</w:t>
       </w:r>
       <w:r>
         <w:rPr>
@@ -1601,7 +2174,7 @@
     </w:p>
     <w:p>
       <w:pPr>
-        <w:ind w:left="0" w:firstLine="720"/>
+        <w:ind w:firstLine="720"/>
         <w:jc w:val="both"/>
         <w:rPr>
           <w:rFonts w:ascii="Calibri" w:cs="Calibri" w:eastAsia="Calibri" w:hAnsi="Calibri"/>
@@ -1617,7 +2190,7 @@
     </w:p>
     <w:p>
       <w:pPr>
-        <w:ind w:left="0" w:firstLine="720"/>
+        <w:ind w:firstLine="720"/>
         <w:jc w:val="both"/>
         <w:rPr>
           <w:rFonts w:ascii="Calibri" w:cs="Calibri" w:eastAsia="Calibri" w:hAnsi="Calibri"/>
@@ -1628,7 +2201,89 @@
           <w:rFonts w:ascii="Calibri" w:cs="Calibri" w:eastAsia="Calibri" w:hAnsi="Calibri"/>
           <w:rtl w:val="0"/>
         </w:rPr>
-        <w:t xml:space="preserve">Apesar desta entrega não exigir grande dificuldade à nível de código, ela trouxe certa confusão na sua estrutura geral. Inicialmente o posicionamento dos fors de maneira incorreta não variava a frequência e os raios da maneira esperada, foi possível notar esta dificuldade também nos colegas de turma. </w:t>
+        <w:t xml:space="preserve">Como pode ser visto na Tabela 1, o modelo de propagação Okumura-Hata atende as frequências das portadoras até 1000 MHz, logo, não é o modelo ideal para as três últimas frequências utilizadas nesta prática (1800 MHz, 1900 MHz e 2100 MHz). </w:t>
+      </w:r>
+    </w:p>
+    <w:p>
+      <w:pPr>
+        <w:ind w:firstLine="720"/>
+        <w:jc w:val="both"/>
+        <w:rPr>
+          <w:rFonts w:ascii="Calibri" w:cs="Calibri" w:eastAsia="Calibri" w:hAnsi="Calibri"/>
+        </w:rPr>
+      </w:pPr>
+      <w:r>
+        <w:rPr>
+          <w:rFonts w:ascii="Calibri" w:cs="Calibri" w:eastAsia="Calibri" w:hAnsi="Calibri"/>
+          <w:rtl w:val="0"/>
+        </w:rPr>
+        <w:t xml:space="preserve">Apesar desta entrega não exigir grande dificuldade à nível de código, ela trouxe certa confusão na sua estrutura geral. Inicialmente o posicionamento dos “for” de maneira incorreta não variava a frequência e os raios da maneira esperada, foi possível notar esta dificuldade também nos colegas de turma. </w:t>
+      </w:r>
+    </w:p>
+    <w:p>
+      <w:pPr>
+        <w:ind w:firstLine="720"/>
+        <w:jc w:val="both"/>
+        <w:rPr>
+          <w:rFonts w:ascii="Calibri" w:cs="Calibri" w:eastAsia="Calibri" w:hAnsi="Calibri"/>
+        </w:rPr>
+      </w:pPr>
+      <w:r>
+        <w:rPr>
+          <w:rtl w:val="0"/>
+        </w:rPr>
+      </w:r>
+    </w:p>
+    <w:p>
+      <w:pPr>
+        <w:numPr>
+          <w:ilvl w:val="0"/>
+          <w:numId w:val="1"/>
+        </w:numPr>
+        <w:ind w:left="720" w:hanging="360"/>
+        <w:rPr>
+          <w:rFonts w:ascii="Calibri" w:cs="Calibri" w:eastAsia="Calibri" w:hAnsi="Calibri"/>
+          <w:b w:val="1"/>
+          <w:u w:val="none"/>
+        </w:rPr>
+      </w:pPr>
+      <w:r>
+        <w:rPr>
+          <w:rFonts w:ascii="Calibri" w:cs="Calibri" w:eastAsia="Calibri" w:hAnsi="Calibri"/>
+          <w:b w:val="1"/>
+          <w:rtl w:val="0"/>
+        </w:rPr>
+        <w:t xml:space="preserve">Referências</w:t>
+      </w:r>
+    </w:p>
+    <w:p>
+      <w:pPr>
+        <w:jc w:val="both"/>
+        <w:rPr>
+          <w:rFonts w:ascii="Calibri" w:cs="Calibri" w:eastAsia="Calibri" w:hAnsi="Calibri"/>
+        </w:rPr>
+      </w:pPr>
+      <w:r>
+        <w:rPr>
+          <w:rFonts w:ascii="Calibri" w:cs="Calibri" w:eastAsia="Calibri" w:hAnsi="Calibri"/>
+          <w:rtl w:val="0"/>
+        </w:rPr>
+        <w:t xml:space="preserve">RODRIGUES, Marcio. 2017. 43 slides. </w:t>
+      </w:r>
+      <w:r>
+        <w:rPr>
+          <w:rFonts w:ascii="Calibri" w:cs="Calibri" w:eastAsia="Calibri" w:hAnsi="Calibri"/>
+          <w:b w:val="1"/>
+          <w:rtl w:val="0"/>
+        </w:rPr>
+        <w:t xml:space="preserve">Propagação ponto-área e Modelos de Predição</w:t>
+      </w:r>
+      <w:r>
+        <w:rPr>
+          <w:rFonts w:ascii="Calibri" w:cs="Calibri" w:eastAsia="Calibri" w:hAnsi="Calibri"/>
+          <w:rtl w:val="0"/>
+        </w:rPr>
+        <w:t xml:space="preserve"> no curso de Antenas e Propagação (DCO1006) da UFRN.</w:t>
       </w:r>
       <w:r>
         <w:rPr>
@@ -1946,6 +2601,19 @@
     </w:tblPr>
   </w:style>
   <w:style w:type="table" w:styleId="Table2">
+    <w:basedOn w:val="TableNormal"/>
+    <w:tblPr>
+      <w:tblStyleRowBandSize w:val="1"/>
+      <w:tblStyleColBandSize w:val="1"/>
+      <w:tblCellMar>
+        <w:top w:w="100.0" w:type="dxa"/>
+        <w:left w:w="100.0" w:type="dxa"/>
+        <w:bottom w:w="100.0" w:type="dxa"/>
+        <w:right w:w="100.0" w:type="dxa"/>
+      </w:tblCellMar>
+    </w:tblPr>
+  </w:style>
+  <w:style w:type="table" w:styleId="Table3">
     <w:basedOn w:val="TableNormal"/>
     <w:tblPr>
       <w:tblStyleRowBandSize w:val="1"/>

</xml_diff>

<commit_message>
update links de video nos relatorios
</commit_message>
<xml_diff>
--- a/Entregas_Parte_01_Ana_Amarante/Entrega_01/MiniRelatorio_Entrega_01.docx
+++ b/Entregas_Parte_01_Ana_Amarante/Entrega_01/MiniRelatorio_Entrega_01.docx
@@ -141,7 +141,7 @@
           <w:rFonts w:ascii="Calibri" w:cs="Calibri" w:eastAsia="Calibri" w:hAnsi="Calibri"/>
           <w:rtl w:val="0"/>
         </w:rPr>
-        <w:t xml:space="preserve">O tema do Hands-on 01 foi o uso de modelos de propagação para análises sistêmicas, na parte 1 desse Hands-on trabalhamos com a avaliação de cobertura celular. </w:t>
+        <w:t xml:space="preserve">O tema do Hands-on 01 foi o uso de modelos de propagação para análises sistêmicas, na parte 1 deste Hands-on trabalhamos com a avaliação de cobertura celular. </w:t>
       </w:r>
     </w:p>
     <w:p>
@@ -157,7 +157,7 @@
           <w:rFonts w:ascii="Calibri" w:cs="Calibri" w:eastAsia="Calibri" w:hAnsi="Calibri"/>
           <w:rtl w:val="0"/>
         </w:rPr>
-        <w:t xml:space="preserve">O objetivo desta entrega foi escrever um código para determinar o raio celular aproximado para diferentes frequências de portadora (800 900 1800 1900 2100)MHz, considerando uma Outage de potência máxima de 10%, para o modelo de propagação de Okumura-Hata para grandes cidades. Por meio das práticas foi possível ir desenvolvendo o conhecimento necessário para alcançar este objetivo. </w:t>
+        <w:t xml:space="preserve">O objetivo desta entrega foi escrever um código para determinar o raio celular aproximado para diferentes frequências de portadora (800 900 1800 1900 2100)MHz, considerando uma Outage de potência máxima de 10%, para o modelo de propagação de Okumura-Hata, para grandes cidades. Por meio das práticas foi possível ir desenvolvendo o conhecimento necessário para alcançar este objetivo. </w:t>
       </w:r>
     </w:p>
     <w:p>
@@ -2140,7 +2140,7 @@
     </w:p>
     <w:p>
       <w:pPr>
-        <w:ind w:left="0" w:firstLine="0"/>
+        <w:ind w:left="-283.46456692913375" w:firstLine="0"/>
         <w:rPr>
           <w:rFonts w:ascii="Calibri" w:cs="Calibri" w:eastAsia="Calibri" w:hAnsi="Calibri"/>
         </w:rPr>
@@ -2223,6 +2223,39 @@
     <w:p>
       <w:pPr>
         <w:ind w:firstLine="720"/>
+        <w:rPr>
+          <w:rFonts w:ascii="Calibri" w:cs="Calibri" w:eastAsia="Calibri" w:hAnsi="Calibri"/>
+        </w:rPr>
+      </w:pPr>
+      <w:r>
+        <w:rPr>
+          <w:rFonts w:ascii="Calibri" w:cs="Calibri" w:eastAsia="Calibri" w:hAnsi="Calibri"/>
+          <w:rtl w:val="0"/>
+        </w:rPr>
+        <w:t xml:space="preserve">Link do vídeo: </w:t>
+      </w:r>
+      <w:hyperlink r:id="rId7">
+        <w:r>
+          <w:rPr>
+            <w:rFonts w:ascii="Calibri" w:cs="Calibri" w:eastAsia="Calibri" w:hAnsi="Calibri"/>
+            <w:color w:val="1155cc"/>
+            <w:u w:val="single"/>
+            <w:rtl w:val="0"/>
+          </w:rPr>
+          <w:t xml:space="preserve">http://youtu.be/IpQBEe88oPY?hd=1</w:t>
+        </w:r>
+      </w:hyperlink>
+      <w:r>
+        <w:rPr>
+          <w:rFonts w:ascii="Calibri" w:cs="Calibri" w:eastAsia="Calibri" w:hAnsi="Calibri"/>
+          <w:rtl w:val="0"/>
+        </w:rPr>
+        <w:t xml:space="preserve"> </w:t>
+      </w:r>
+    </w:p>
+    <w:p>
+      <w:pPr>
+        <w:ind w:firstLine="720"/>
         <w:jc w:val="both"/>
         <w:rPr>
           <w:rFonts w:ascii="Calibri" w:cs="Calibri" w:eastAsia="Calibri" w:hAnsi="Calibri"/>
@@ -2292,9 +2325,9 @@
       </w:r>
     </w:p>
     <w:sectPr>
-      <w:footerReference r:id="rId7" w:type="default"/>
+      <w:footerReference r:id="rId8" w:type="default"/>
       <w:pgSz w:h="16838" w:w="11906"/>
-      <w:pgMar w:bottom="1440.0000000000002" w:top="1440.0000000000002" w:left="1440.0000000000002" w:right="1440.0000000000002" w:header="720" w:footer="720"/>
+      <w:pgMar w:bottom="1231.77165354331" w:top="1440.0000000000002" w:left="1440.0000000000002" w:right="1257.4015748031502" w:header="720" w:footer="720"/>
       <w:pgNumType w:start="1"/>
     </w:sectPr>
   </w:body>

</xml_diff>